<commit_message>
Colins work on dicussion and updating figures
</commit_message>
<xml_diff>
--- a/discussionWork_ 12.2.2020.docx
+++ b/discussionWork_ 12.2.2020.docx
@@ -10,13 +10,282 @@
     <w:p/>
     <w:p>
       <w:r>
-        <w:t>Sudden, unexpected regime shifts represent a growing threat to aquatic systems as human impact on aquatic systems grows and erodes their resilience. Our relatively simple model of a multispecies recreational fishery describes how understanding the ecological interactions between species can allow manager to creatively manage a system to reach desired outcomes</w:t>
+        <w:t>Sudden, unexpected regime shifts represent a growing threat to aquatic systems as human impact on aquati</w:t>
+      </w:r>
+      <w:r>
+        <w:t>c systems grows and erodes system</w:t>
+      </w:r>
+      <w:r>
+        <w:t xml:space="preserve"> resilience. Our relatively simple model of a multispecies recreational fishery describes how understanding the ecological interactions between species can allow </w:t>
+      </w:r>
+      <w:r>
+        <w:t xml:space="preserve">a </w:t>
+      </w:r>
+      <w:r>
+        <w:t>manager to creatively manage a system to reach desired outcomes</w:t>
       </w:r>
       <w:r>
         <w:t xml:space="preserve"> where a single species management approach is infeasible or unable to reach those outcomes. </w:t>
+      </w:r>
+    </w:p>
+    <w:p/>
+    <w:p>
+      <w:pPr>
+        <w:pStyle w:val="ListParagraph"/>
+        <w:numPr>
+          <w:ilvl w:val="0"/>
+          <w:numId w:val="1"/>
+        </w:numPr>
+      </w:pPr>
+      <w:r>
+        <w:t xml:space="preserve">Managers are limited in what they can do </w:t>
+      </w:r>
+    </w:p>
+    <w:p>
+      <w:pPr>
+        <w:pStyle w:val="ListParagraph"/>
+        <w:numPr>
+          <w:ilvl w:val="1"/>
+          <w:numId w:val="1"/>
+        </w:numPr>
+      </w:pPr>
+      <w:r>
+        <w:t>What can we do? –with respect to fisheries, or more broadly in aquatic systems?</w:t>
+      </w:r>
+    </w:p>
+    <w:p>
+      <w:pPr>
+        <w:pStyle w:val="ListParagraph"/>
+        <w:numPr>
+          <w:ilvl w:val="2"/>
+          <w:numId w:val="1"/>
+        </w:numPr>
+      </w:pPr>
+      <w:r>
+        <w:t>Stock</w:t>
+      </w:r>
+    </w:p>
+    <w:p>
+      <w:pPr>
+        <w:pStyle w:val="ListParagraph"/>
+        <w:numPr>
+          <w:ilvl w:val="2"/>
+          <w:numId w:val="1"/>
+        </w:numPr>
+      </w:pPr>
+      <w:r>
+        <w:t>Harvest regulation (length &amp; bag)</w:t>
       </w:r>
       <w:bookmarkStart w:id="0" w:name="_GoBack"/>
       <w:bookmarkEnd w:id="0"/>
+    </w:p>
+    <w:p>
+      <w:pPr>
+        <w:pStyle w:val="ListParagraph"/>
+        <w:numPr>
+          <w:ilvl w:val="2"/>
+          <w:numId w:val="1"/>
+        </w:numPr>
+      </w:pPr>
+      <w:r>
+        <w:t>Close fishing</w:t>
+      </w:r>
+    </w:p>
+    <w:p>
+      <w:pPr>
+        <w:pStyle w:val="ListParagraph"/>
+        <w:numPr>
+          <w:ilvl w:val="2"/>
+          <w:numId w:val="1"/>
+        </w:numPr>
+      </w:pPr>
+      <w:r>
+        <w:t>Habitat modification</w:t>
+      </w:r>
+    </w:p>
+    <w:p>
+      <w:pPr>
+        <w:pStyle w:val="ListParagraph"/>
+        <w:numPr>
+          <w:ilvl w:val="1"/>
+          <w:numId w:val="1"/>
+        </w:numPr>
+      </w:pPr>
+      <w:r>
+        <w:t>These things often don’t work</w:t>
+      </w:r>
+      <w:r>
+        <w:t xml:space="preserve"> because we don’t think about interactions between species</w:t>
+      </w:r>
+    </w:p>
+    <w:p>
+      <w:pPr>
+        <w:pStyle w:val="ListParagraph"/>
+        <w:numPr>
+          <w:ilvl w:val="2"/>
+          <w:numId w:val="1"/>
+        </w:numPr>
+      </w:pPr>
+      <w:r>
+        <w:t>Examples</w:t>
+      </w:r>
+      <w:r>
+        <w:t xml:space="preserve"> – talk about non-linearity &amp; counterintuitive effects</w:t>
+      </w:r>
+    </w:p>
+    <w:p>
+      <w:pPr>
+        <w:pStyle w:val="ListParagraph"/>
+        <w:numPr>
+          <w:ilvl w:val="0"/>
+          <w:numId w:val="1"/>
+        </w:numPr>
+      </w:pPr>
+      <w:r>
+        <w:t>Understanding species interactions provides more avenues for influencing the system to meet our goals</w:t>
+      </w:r>
+    </w:p>
+    <w:p>
+      <w:pPr>
+        <w:pStyle w:val="ListParagraph"/>
+        <w:numPr>
+          <w:ilvl w:val="1"/>
+          <w:numId w:val="1"/>
+        </w:numPr>
+      </w:pPr>
+      <w:r>
+        <w:t xml:space="preserve">Tradeoffs between directly managing a species or indirectly through </w:t>
+      </w:r>
+      <w:r>
+        <w:t>its</w:t>
+      </w:r>
+      <w:r>
+        <w:t xml:space="preserve"> </w:t>
+      </w:r>
+      <w:r>
+        <w:t>competitor</w:t>
+      </w:r>
+    </w:p>
+    <w:p>
+      <w:pPr>
+        <w:pStyle w:val="ListParagraph"/>
+        <w:numPr>
+          <w:ilvl w:val="1"/>
+          <w:numId w:val="1"/>
+        </w:numPr>
+      </w:pPr>
+      <w:r>
+        <w:t>Example – stocking is often ineffective; can we achieve better outcomes at lower cost through managing a competitor?</w:t>
+      </w:r>
+    </w:p>
+    <w:p>
+      <w:pPr>
+        <w:pStyle w:val="ListParagraph"/>
+        <w:numPr>
+          <w:ilvl w:val="2"/>
+          <w:numId w:val="1"/>
+        </w:numPr>
+      </w:pPr>
+      <w:r>
+        <w:t>Ecological interactions are one reason stocking doesn’t work out the way we want it to</w:t>
+      </w:r>
+    </w:p>
+    <w:p>
+      <w:pPr>
+        <w:pStyle w:val="ListParagraph"/>
+        <w:numPr>
+          <w:ilvl w:val="0"/>
+          <w:numId w:val="1"/>
+        </w:numPr>
+      </w:pPr>
+      <w:r>
+        <w:t>Zoom out / caveats</w:t>
+      </w:r>
+    </w:p>
+    <w:p>
+      <w:pPr>
+        <w:pStyle w:val="ListParagraph"/>
+        <w:numPr>
+          <w:ilvl w:val="1"/>
+          <w:numId w:val="1"/>
+        </w:numPr>
+      </w:pPr>
+      <w:r>
+        <w:t>While our model focuses on a relatively simple two species model, ultimately the theory presented here on the nonlinear management action should be applied in more complex systems.</w:t>
+      </w:r>
+    </w:p>
+    <w:p>
+      <w:pPr>
+        <w:pStyle w:val="ListParagraph"/>
+        <w:numPr>
+          <w:ilvl w:val="1"/>
+          <w:numId w:val="1"/>
+        </w:numPr>
+      </w:pPr>
+      <w:r>
+        <w:t>Understanding species interactions can help us creatively manage systems which will be necessary as our impacts on them continue in grow and their resilience continues to decline.</w:t>
+      </w:r>
+    </w:p>
+    <w:p>
+      <w:pPr>
+        <w:pStyle w:val="ListParagraph"/>
+        <w:numPr>
+          <w:ilvl w:val="2"/>
+          <w:numId w:val="1"/>
+        </w:numPr>
+      </w:pPr>
+      <w:r>
+        <w:t xml:space="preserve">Call out to data paper on cultivation effects in </w:t>
+      </w:r>
+      <w:proofErr w:type="spellStart"/>
+      <w:r>
+        <w:t>centrarchids</w:t>
+      </w:r>
+      <w:proofErr w:type="spellEnd"/>
+    </w:p>
+    <w:p>
+      <w:pPr>
+        <w:pStyle w:val="ListParagraph"/>
+        <w:numPr>
+          <w:ilvl w:val="1"/>
+          <w:numId w:val="1"/>
+        </w:numPr>
+      </w:pPr>
+      <w:r>
+        <w:t xml:space="preserve">It’s important to remember our goals for managing a system and what the ideal system states is </w:t>
+      </w:r>
+      <w:proofErr w:type="gramStart"/>
+      <w:r>
+        <w:t>are</w:t>
+      </w:r>
+      <w:proofErr w:type="gramEnd"/>
+      <w:r>
+        <w:t xml:space="preserve"> based on human desires</w:t>
+      </w:r>
+    </w:p>
+    <w:p>
+      <w:pPr>
+        <w:pStyle w:val="ListParagraph"/>
+        <w:numPr>
+          <w:ilvl w:val="2"/>
+          <w:numId w:val="1"/>
+        </w:numPr>
+      </w:pPr>
+      <w:r>
+        <w:t>Call out to paper on angler heterogeneity and species switching – is this the right place to do this?</w:t>
+      </w:r>
+    </w:p>
+    <w:p>
+      <w:pPr>
+        <w:pStyle w:val="ListParagraph"/>
+        <w:numPr>
+          <w:ilvl w:val="0"/>
+          <w:numId w:val="1"/>
+        </w:numPr>
+      </w:pPr>
+      <w:r>
+        <w:t>Conclusion?</w:t>
+      </w:r>
     </w:p>
     <w:sectPr>
       <w:pgSz w:w="12240" w:h="15840"/>
@@ -26,6 +295,103 @@
     </w:sectPr>
   </w:body>
 </w:document>
+</file>
+
+<file path=word/numbering.xml><?xml version="1.0" encoding="utf-8"?>
+<w:numbering xmlns:wpc="http://schemas.microsoft.com/office/word/2010/wordprocessingCanvas" xmlns:cx="http://schemas.microsoft.com/office/drawing/2014/chartex" xmlns:mc="http://schemas.openxmlformats.org/markup-compatibility/2006" xmlns:o="urn:schemas-microsoft-com:office:office" xmlns:r="http://schemas.openxmlformats.org/officeDocument/2006/relationships" xmlns:m="http://schemas.openxmlformats.org/officeDocument/2006/math" xmlns:v="urn:schemas-microsoft-com:vml" xmlns:wp14="http://schemas.microsoft.com/office/word/2010/wordprocessingDrawing" xmlns:wp="http://schemas.openxmlformats.org/drawingml/2006/wordprocessingDrawing" xmlns:w10="urn:schemas-microsoft-com:office:word" xmlns:w="http://schemas.openxmlformats.org/wordprocessingml/2006/main" xmlns:w14="http://schemas.microsoft.com/office/word/2010/wordml" xmlns:w15="http://schemas.microsoft.com/office/word/2012/wordml" xmlns:w16se="http://schemas.microsoft.com/office/word/2015/wordml/symex" xmlns:wpg="http://schemas.microsoft.com/office/word/2010/wordprocessingGroup" xmlns:wpi="http://schemas.microsoft.com/office/word/2010/wordprocessingInk" xmlns:wne="http://schemas.microsoft.com/office/word/2006/wordml" xmlns:wps="http://schemas.microsoft.com/office/word/2010/wordprocessingShape" mc:Ignorable="w14 w15 w16se wp14">
+  <w:abstractNum w:abstractNumId="0" w15:restartNumberingAfterBreak="0">
+    <w:nsid w:val="36801892"/>
+    <w:multiLevelType w:val="hybridMultilevel"/>
+    <w:tmpl w:val="4FC2208A"/>
+    <w:lvl w:ilvl="0" w:tplc="0409000F">
+      <w:start w:val="1"/>
+      <w:numFmt w:val="decimal"/>
+      <w:lvlText w:val="%1."/>
+      <w:lvlJc w:val="left"/>
+      <w:pPr>
+        <w:ind w:left="720" w:hanging="360"/>
+      </w:pPr>
+      <w:rPr>
+        <w:rFonts w:hint="default"/>
+      </w:rPr>
+    </w:lvl>
+    <w:lvl w:ilvl="1" w:tplc="04090019">
+      <w:start w:val="1"/>
+      <w:numFmt w:val="lowerLetter"/>
+      <w:lvlText w:val="%2."/>
+      <w:lvlJc w:val="left"/>
+      <w:pPr>
+        <w:ind w:left="1440" w:hanging="360"/>
+      </w:pPr>
+    </w:lvl>
+    <w:lvl w:ilvl="2" w:tplc="0409001B">
+      <w:start w:val="1"/>
+      <w:numFmt w:val="lowerRoman"/>
+      <w:lvlText w:val="%3."/>
+      <w:lvlJc w:val="right"/>
+      <w:pPr>
+        <w:ind w:left="2160" w:hanging="180"/>
+      </w:pPr>
+    </w:lvl>
+    <w:lvl w:ilvl="3" w:tplc="0409000F" w:tentative="1">
+      <w:start w:val="1"/>
+      <w:numFmt w:val="decimal"/>
+      <w:lvlText w:val="%4."/>
+      <w:lvlJc w:val="left"/>
+      <w:pPr>
+        <w:ind w:left="2880" w:hanging="360"/>
+      </w:pPr>
+    </w:lvl>
+    <w:lvl w:ilvl="4" w:tplc="04090019" w:tentative="1">
+      <w:start w:val="1"/>
+      <w:numFmt w:val="lowerLetter"/>
+      <w:lvlText w:val="%5."/>
+      <w:lvlJc w:val="left"/>
+      <w:pPr>
+        <w:ind w:left="3600" w:hanging="360"/>
+      </w:pPr>
+    </w:lvl>
+    <w:lvl w:ilvl="5" w:tplc="0409001B" w:tentative="1">
+      <w:start w:val="1"/>
+      <w:numFmt w:val="lowerRoman"/>
+      <w:lvlText w:val="%6."/>
+      <w:lvlJc w:val="right"/>
+      <w:pPr>
+        <w:ind w:left="4320" w:hanging="180"/>
+      </w:pPr>
+    </w:lvl>
+    <w:lvl w:ilvl="6" w:tplc="0409000F" w:tentative="1">
+      <w:start w:val="1"/>
+      <w:numFmt w:val="decimal"/>
+      <w:lvlText w:val="%7."/>
+      <w:lvlJc w:val="left"/>
+      <w:pPr>
+        <w:ind w:left="5040" w:hanging="360"/>
+      </w:pPr>
+    </w:lvl>
+    <w:lvl w:ilvl="7" w:tplc="04090019" w:tentative="1">
+      <w:start w:val="1"/>
+      <w:numFmt w:val="lowerLetter"/>
+      <w:lvlText w:val="%8."/>
+      <w:lvlJc w:val="left"/>
+      <w:pPr>
+        <w:ind w:left="5760" w:hanging="360"/>
+      </w:pPr>
+    </w:lvl>
+    <w:lvl w:ilvl="8" w:tplc="0409001B" w:tentative="1">
+      <w:start w:val="1"/>
+      <w:numFmt w:val="lowerRoman"/>
+      <w:lvlText w:val="%9."/>
+      <w:lvlJc w:val="right"/>
+      <w:pPr>
+        <w:ind w:left="6480" w:hanging="180"/>
+      </w:pPr>
+    </w:lvl>
+  </w:abstractNum>
+  <w:num w:numId="1">
+    <w:abstractNumId w:val="0"/>
+  </w:num>
+</w:numbering>
 </file>
 
 <file path=word/styles.xml><?xml version="1.0" encoding="utf-8"?>
@@ -449,6 +815,17 @@
     <w:semiHidden/>
     <w:unhideWhenUsed/>
   </w:style>
+  <w:style w:type="paragraph" w:styleId="ListParagraph">
+    <w:name w:val="List Paragraph"/>
+    <w:basedOn w:val="Normal"/>
+    <w:uiPriority w:val="34"/>
+    <w:qFormat/>
+    <w:rsid w:val="00AD242E"/>
+    <w:pPr>
+      <w:ind w:left="720"/>
+      <w:contextualSpacing/>
+    </w:pPr>
+  </w:style>
 </w:styles>
 </file>
 

</xml_diff>